<commit_message>
Update Memory pipes and comands
</commit_message>
<xml_diff>
--- a/SSOO_Practica_2_22_23.docx
+++ b/SSOO_Practica_2_22_23.docx
@@ -1454,6 +1454,29 @@
         </w:rPr>
         <w:t xml:space="preserve"> </w:t>
       </w:r>
+      <w:r>
+        <w:rPr>
+          <w:b/>
+          <w:bCs/>
+        </w:rPr>
+        <w:t xml:space="preserve">como el de Jobs, donde tenemos almacenados los diferentes procesos con sus </w:t>
+      </w:r>
+      <w:proofErr w:type="spellStart"/>
+      <w:r>
+        <w:rPr>
+          <w:b/>
+          <w:bCs/>
+        </w:rPr>
+        <w:t>pids</w:t>
+      </w:r>
+      <w:proofErr w:type="spellEnd"/>
+      <w:r>
+        <w:rPr>
+          <w:b/>
+          <w:bCs/>
+        </w:rPr>
+        <w:t xml:space="preserve"> o para recorrer los diferentes valores de line. </w:t>
+      </w:r>
     </w:p>
     <w:p>
       <w:pPr>
@@ -1491,6 +1514,375 @@
           <w:highlight w:val="yellow"/>
         </w:rPr>
         <w:t>EJECUCIÓN DE MANDATOS Y GESTIÓN DE TUBERRÍAS</w:t>
+      </w:r>
+    </w:p>
+    <w:p>
+      <w:pPr>
+        <w:rPr>
+          <w:b/>
+          <w:bCs/>
+        </w:rPr>
+      </w:pPr>
+      <w:r>
+        <w:rPr>
+          <w:b/>
+          <w:bCs/>
+        </w:rPr>
+        <w:t>A la hora de ejecutar mandatos y gestionar las tuberías, lo hicimos centrándonos en conseguir primero tener una versión en primer plano funcional y ejecutable, y una vez viésemos y comprendiésemos el segundo plano, trataríamos de implementarlo para el segundo plano.</w:t>
+      </w:r>
+    </w:p>
+    <w:p>
+      <w:pPr>
+        <w:rPr>
+          <w:b/>
+          <w:bCs/>
+        </w:rPr>
+      </w:pPr>
+      <w:r>
+        <w:rPr>
+          <w:b/>
+          <w:bCs/>
+        </w:rPr>
+        <w:t>De esta manera comenzamos</w:t>
+      </w:r>
+      <w:r>
+        <w:rPr>
+          <w:b/>
+          <w:bCs/>
+        </w:rPr>
+        <w:t>,</w:t>
+      </w:r>
+      <w:r>
+        <w:rPr>
+          <w:b/>
+          <w:bCs/>
+        </w:rPr>
+        <w:t xml:space="preserve"> </w:t>
+      </w:r>
+      <w:r>
+        <w:rPr>
+          <w:b/>
+          <w:bCs/>
+        </w:rPr>
+        <w:t xml:space="preserve">para cumplir con la ejecución en primer plano tenemos un código capaz de ejecutar uno o más mandatos. Cada mandato será un nuevo proceso y a su vez todos estos procesos serán hijos del mismo padre, que será la propia </w:t>
+      </w:r>
+      <w:proofErr w:type="spellStart"/>
+      <w:r>
+        <w:rPr>
+          <w:b/>
+          <w:bCs/>
+        </w:rPr>
+        <w:t>MiniShell</w:t>
+      </w:r>
+      <w:proofErr w:type="spellEnd"/>
+      <w:r>
+        <w:rPr>
+          <w:b/>
+          <w:bCs/>
+        </w:rPr>
+        <w:t>. El código se ha separado en dos partes principales, si hay un único mandato o si hay más de un mandato.</w:t>
+      </w:r>
+    </w:p>
+    <w:p>
+      <w:pPr>
+        <w:rPr>
+          <w:b/>
+          <w:bCs/>
+        </w:rPr>
+      </w:pPr>
+      <w:r>
+        <w:rPr>
+          <w:b/>
+          <w:bCs/>
+        </w:rPr>
+        <w:t xml:space="preserve">En caso de que haya un solo mandato, el proceso hijo simplemente contralara cualquier posible redirección y sencillamente ejecutará el mandato en cuestión. Su padre, por otro </w:t>
+      </w:r>
+      <w:r>
+        <w:rPr>
+          <w:b/>
+          <w:bCs/>
+        </w:rPr>
+        <w:t>lado,</w:t>
+      </w:r>
+      <w:r>
+        <w:rPr>
+          <w:b/>
+          <w:bCs/>
+        </w:rPr>
+        <w:t xml:space="preserve"> tendrá que esperarlo mediante un </w:t>
+      </w:r>
+      <w:proofErr w:type="spellStart"/>
+      <w:r>
+        <w:rPr>
+          <w:b/>
+          <w:bCs/>
+        </w:rPr>
+        <w:t>waitpid</w:t>
+      </w:r>
+      <w:proofErr w:type="spellEnd"/>
+      <w:r>
+        <w:rPr>
+          <w:b/>
+          <w:bCs/>
+        </w:rPr>
+        <w:t xml:space="preserve"> antes de poder volver a mostrar el </w:t>
+      </w:r>
+      <w:proofErr w:type="spellStart"/>
+      <w:r>
+        <w:rPr>
+          <w:b/>
+          <w:bCs/>
+        </w:rPr>
+        <w:t>promt</w:t>
+      </w:r>
+      <w:proofErr w:type="spellEnd"/>
+      <w:r>
+        <w:rPr>
+          <w:b/>
+          <w:bCs/>
+        </w:rPr>
+        <w:t>.</w:t>
+      </w:r>
+    </w:p>
+    <w:p>
+      <w:pPr>
+        <w:rPr>
+          <w:b/>
+          <w:bCs/>
+        </w:rPr>
+      </w:pPr>
+      <w:r>
+        <w:rPr>
+          <w:b/>
+          <w:bCs/>
+        </w:rPr>
+        <w:t xml:space="preserve">Si hay más de un mandato entonces, será necesario la utilización de tuberías que conecten los distintos hijos para que de esta forma puedan pasarse la información. Para cumplir con esto, primero creamos una tubería para el número total de comandos menos uno, es decir si hay tres comandos, habrá dos tuberías. En función de si estamos en el padre o el hijo, </w:t>
+      </w:r>
+      <w:r>
+        <w:rPr>
+          <w:b/>
+          <w:bCs/>
+        </w:rPr>
+        <w:t>y dependiendo de si el proceso hijo es el primero, intermedio o último se</w:t>
+      </w:r>
+      <w:r>
+        <w:rPr>
+          <w:b/>
+          <w:bCs/>
+        </w:rPr>
+        <w:t xml:space="preserve"> irán abriendo o cerrando las tuberías de diferentes formas </w:t>
+      </w:r>
+    </w:p>
+    <w:p>
+      <w:pPr>
+        <w:rPr>
+          <w:b/>
+          <w:bCs/>
+        </w:rPr>
+      </w:pPr>
+      <w:r>
+        <w:rPr>
+          <w:b/>
+          <w:bCs/>
+        </w:rPr>
+        <w:t>En caso de que nos encontremos en el primer mandato conectaremos mediante el dup2 la salida del primer proceso hijo y la entrada del segundo proceso padre, y después se cerraran todas las tuberías, además podremos controlar si hay redirección de salida.</w:t>
+      </w:r>
+    </w:p>
+    <w:p>
+      <w:pPr>
+        <w:rPr>
+          <w:b/>
+          <w:bCs/>
+        </w:rPr>
+      </w:pPr>
+      <w:r>
+        <w:rPr>
+          <w:b/>
+          <w:bCs/>
+        </w:rPr>
+        <w:t>Si el proceso hijo es el intermedio tendremos como entrada del hijo la salida de la tubería del anterior proceso hijo, y conectaremos nuestra salida, a la entrada de la siguiente tubería, para que de esta forma el siguiente proceso hijo reciba por entrada</w:t>
+      </w:r>
+      <w:r>
+        <w:rPr>
+          <w:b/>
+          <w:bCs/>
+        </w:rPr>
+        <w:t xml:space="preserve"> la salida de esta tubería, de nuevo cerraremos todas las tuberías.</w:t>
+      </w:r>
+    </w:p>
+    <w:p>
+      <w:pPr>
+        <w:rPr>
+          <w:b/>
+          <w:bCs/>
+        </w:rPr>
+      </w:pPr>
+      <w:r>
+        <w:rPr>
+          <w:b/>
+          <w:bCs/>
+        </w:rPr>
+        <w:lastRenderedPageBreak/>
+        <w:t>Por último, si nos encontramos en el proceso hijo del último mandato, recibiremos por entrada la salida de la última tubería y cerraremos el resto de las tuberías, además tendremos en cuenta las redirecciones de salida y de salida de error.</w:t>
+      </w:r>
+    </w:p>
+    <w:p>
+      <w:pPr>
+        <w:rPr>
+          <w:b/>
+          <w:bCs/>
+        </w:rPr>
+      </w:pPr>
+      <w:r>
+        <w:rPr>
+          <w:b/>
+          <w:bCs/>
+        </w:rPr>
+        <w:t xml:space="preserve">Ahora tendremos que controlar las tuberías del padre, debido a que cada vez que un hijo nuevo es creado, heredará las mismas tuberías que el padre tenga abiertas. Y por eso el proceso padre según vaya avanzando tendrá que ir cerrando las tuberías ya usadas, para que de esta </w:t>
+      </w:r>
+      <w:r>
+        <w:rPr>
+          <w:b/>
+          <w:bCs/>
+        </w:rPr>
+        <w:t>forma</w:t>
+      </w:r>
+      <w:r>
+        <w:rPr>
+          <w:b/>
+          <w:bCs/>
+        </w:rPr>
+        <w:t xml:space="preserve"> los procesos hijos no </w:t>
+      </w:r>
+      <w:r>
+        <w:rPr>
+          <w:b/>
+          <w:bCs/>
+        </w:rPr>
+        <w:t>hereden</w:t>
+      </w:r>
+      <w:r>
+        <w:rPr>
+          <w:b/>
+          <w:bCs/>
+        </w:rPr>
+        <w:t xml:space="preserve"> </w:t>
+      </w:r>
+      <w:r>
+        <w:rPr>
+          <w:b/>
+          <w:bCs/>
+        </w:rPr>
+        <w:t>tuberías</w:t>
+      </w:r>
+      <w:r>
+        <w:rPr>
+          <w:b/>
+          <w:bCs/>
+        </w:rPr>
+        <w:t xml:space="preserve"> inútiles y se puedan producir fallos a la hora te transmitir los datos, de esta forma si el padre ahora lo siguiente dependiendo del mandato:</w:t>
+      </w:r>
+    </w:p>
+    <w:p>
+      <w:pPr>
+        <w:rPr>
+          <w:b/>
+          <w:bCs/>
+        </w:rPr>
+      </w:pPr>
+      <w:r>
+        <w:rPr>
+          <w:b/>
+          <w:bCs/>
+        </w:rPr>
+        <w:t>Cuando se encuentre en el primer mandato cerrara la escritura de la primera tubería.</w:t>
+      </w:r>
+    </w:p>
+    <w:p>
+      <w:pPr>
+        <w:rPr>
+          <w:b/>
+          <w:bCs/>
+        </w:rPr>
+      </w:pPr>
+      <w:r>
+        <w:rPr>
+          <w:b/>
+          <w:bCs/>
+        </w:rPr>
+        <w:t xml:space="preserve">En caso de que el padre se </w:t>
+      </w:r>
+      <w:r>
+        <w:rPr>
+          <w:b/>
+          <w:bCs/>
+        </w:rPr>
+        <w:t>encuentre</w:t>
+      </w:r>
+      <w:r>
+        <w:rPr>
+          <w:b/>
+          <w:bCs/>
+        </w:rPr>
+        <w:t xml:space="preserve"> en un mandato intermedio, se cerrara la lectura de la tubería anterior y la de escritura de la actual.</w:t>
+      </w:r>
+    </w:p>
+    <w:p>
+      <w:pPr>
+        <w:rPr>
+          <w:b/>
+          <w:bCs/>
+        </w:rPr>
+      </w:pPr>
+      <w:r>
+        <w:rPr>
+          <w:b/>
+          <w:bCs/>
+        </w:rPr>
+        <w:t xml:space="preserve">Por último, cuando se encuentre valga la redundancia en el último mandato se </w:t>
+      </w:r>
+      <w:r>
+        <w:rPr>
+          <w:b/>
+          <w:bCs/>
+        </w:rPr>
+        <w:t>cerrará</w:t>
+      </w:r>
+      <w:r>
+        <w:rPr>
+          <w:b/>
+          <w:bCs/>
+        </w:rPr>
+        <w:t xml:space="preserve"> la lectura de la </w:t>
+      </w:r>
+      <w:r>
+        <w:rPr>
+          <w:b/>
+          <w:bCs/>
+        </w:rPr>
+        <w:t>tubería</w:t>
+      </w:r>
+      <w:r>
+        <w:rPr>
+          <w:b/>
+          <w:bCs/>
+        </w:rPr>
+        <w:t xml:space="preserve"> actual.</w:t>
+      </w:r>
+    </w:p>
+    <w:p>
+      <w:pPr>
+        <w:rPr>
+          <w:b/>
+          <w:bCs/>
+        </w:rPr>
+      </w:pPr>
+      <w:r>
+        <w:rPr>
+          <w:b/>
+          <w:bCs/>
+        </w:rPr>
+        <w:t>De esta manera conseguimos gestionar las tuberías, pudiendo ejecutar las instrucciones con múltiples mandatos y haciendo que de la misma manera que en caso de un solo comando el padre espere.</w:t>
       </w:r>
     </w:p>
     <w:p>
@@ -5300,6 +5692,7 @@
     <w:rsid w:val="0047358B"/>
     <w:rsid w:val="007510AD"/>
     <w:rsid w:val="0090589E"/>
+    <w:rsid w:val="00BC76A2"/>
     <w:rsid w:val="00DA488D"/>
     <w:rsid w:val="00E362F4"/>
   </w:rsids>

</xml_diff>